<commit_message>
Update Dokumentácia DBS - VOS.docx
</commit_message>
<xml_diff>
--- a/Dokumentácia DBS - VOS.docx
+++ b/Dokumentácia DBS - VOS.docx
@@ -758,6 +758,28 @@
     </w:p>
     <w:p>
       <w:pPr>
+        <w:spacing w:line="240" w:lineRule="auto"/>
+        <w:ind w:left="360" w:firstLine="0"/>
+      </w:pPr>
+      <w:r>
+        <w:t>Scenár:</w:t>
+      </w:r>
+      <w:r>
+        <w:tab/>
+        <w:t xml:space="preserve"> 1.- Vytvorenie záznamu</w:t>
+      </w:r>
+    </w:p>
+    <w:p>
+      <w:pPr>
+        <w:ind w:left="720" w:firstLine="0"/>
+      </w:pPr>
+      <w:r>
+        <w:tab/>
+        <w:t xml:space="preserve"> 2.- Úprava záznamu</w:t>
+      </w:r>
+    </w:p>
+    <w:p>
+      <w:pPr>
         <w:pStyle w:val="Default"/>
         <w:ind w:left="270" w:firstLine="540"/>
         <w:jc w:val="both"/>
@@ -1143,20 +1165,301 @@
       <w:r>
         <w:t xml:space="preserve">Obrázok </w:t>
       </w:r>
-      <w:fldSimple w:instr=" SEQ Obrázok \* ARABIC ">
-        <w:r>
-          <w:rPr>
-            <w:noProof/>
-          </w:rPr>
-          <w:t>1</w:t>
-        </w:r>
-      </w:fldSimple>
+      <w:r>
+        <w:fldChar w:fldCharType="begin"/>
+      </w:r>
+      <w:r>
+        <w:instrText xml:space="preserve"> SEQ Obrázok \* ARABIC </w:instrText>
+      </w:r>
+      <w:r>
+        <w:fldChar w:fldCharType="separate"/>
+      </w:r>
+      <w:r>
+        <w:rPr>
+          <w:noProof/>
+        </w:rPr>
+        <w:t>1</w:t>
+      </w:r>
+      <w:r>
+        <w:rPr>
+          <w:noProof/>
+        </w:rPr>
+        <w:fldChar w:fldCharType="end"/>
+      </w:r>
       <w:r>
         <w:t xml:space="preserve"> - Databázový model</w:t>
       </w:r>
+    </w:p>
+    <w:p/>
+    <w:p/>
+    <w:p>
+      <w:pPr>
+        <w:pStyle w:val="Nadpis2"/>
+        <w:numPr>
+          <w:ilvl w:val="0"/>
+          <w:numId w:val="22"/>
+        </w:numPr>
+      </w:pPr>
+      <w:r>
+        <w:t>Druhé</w:t>
+      </w:r>
+      <w:r>
+        <w:t xml:space="preserve"> odovzdanie:</w:t>
+      </w:r>
+    </w:p>
+    <w:p>
+      <w:pPr>
+        <w:spacing w:line="240" w:lineRule="auto"/>
+        <w:ind w:left="360" w:firstLine="0"/>
+      </w:pPr>
+      <w:r>
+        <w:t xml:space="preserve">Scenár: </w:t>
+      </w:r>
+      <w:r>
+        <w:tab/>
+      </w:r>
+      <w:r>
+        <w:t>2</w:t>
+      </w:r>
+      <w:r>
+        <w:t xml:space="preserve">.- </w:t>
+      </w:r>
+      <w:r>
+        <w:t xml:space="preserve">Úprava záznamu </w:t>
+      </w:r>
+    </w:p>
+    <w:p>
+      <w:r>
+        <w:tab/>
+      </w:r>
+      <w:r>
+        <w:t>3</w:t>
+      </w:r>
+      <w:r>
+        <w:t xml:space="preserve">.- </w:t>
+      </w:r>
+      <w:r>
+        <w:t>Zmazanie</w:t>
+      </w:r>
+      <w:r>
+        <w:t xml:space="preserve"> záznamu</w:t>
+      </w:r>
+    </w:p>
+    <w:p>
+      <w:pPr>
+        <w:spacing w:line="360" w:lineRule="auto"/>
+        <w:rPr>
+          <w:rFonts w:ascii="Calibri" w:hAnsi="Calibri" w:cs="Calibri"/>
+          <w:color w:val="000000"/>
+          <w:sz w:val="23"/>
+          <w:szCs w:val="23"/>
+        </w:rPr>
+      </w:pPr>
       <w:bookmarkStart w:id="0" w:name="_GoBack"/>
       <w:bookmarkEnd w:id="0"/>
-    </w:p>
+      <w:r>
+        <w:rPr>
+          <w:rFonts w:ascii="Calibri" w:hAnsi="Calibri" w:cs="Calibri"/>
+          <w:color w:val="000000"/>
+          <w:sz w:val="23"/>
+          <w:szCs w:val="23"/>
+        </w:rPr>
+        <w:t xml:space="preserve">V tejto </w:t>
+      </w:r>
+      <w:proofErr w:type="spellStart"/>
+      <w:r>
+        <w:rPr>
+          <w:rFonts w:ascii="Calibri" w:hAnsi="Calibri" w:cs="Calibri"/>
+          <w:color w:val="000000"/>
+          <w:sz w:val="23"/>
+          <w:szCs w:val="23"/>
+        </w:rPr>
+        <w:t>fázi</w:t>
+      </w:r>
+      <w:proofErr w:type="spellEnd"/>
+      <w:r>
+        <w:rPr>
+          <w:rFonts w:ascii="Calibri" w:hAnsi="Calibri" w:cs="Calibri"/>
+          <w:color w:val="000000"/>
+          <w:sz w:val="23"/>
+          <w:szCs w:val="23"/>
+        </w:rPr>
+        <w:t xml:space="preserve"> som sa snažil spraviť novú tabuľku a spraviť relácie medzi nimi. Aktuálne mám v databáze dve tabuľky: </w:t>
+      </w:r>
+      <w:proofErr w:type="spellStart"/>
+      <w:r>
+        <w:rPr>
+          <w:rFonts w:ascii="Calibri" w:hAnsi="Calibri" w:cs="Calibri"/>
+          <w:color w:val="000000"/>
+          <w:sz w:val="23"/>
+          <w:szCs w:val="23"/>
+        </w:rPr>
+        <w:t>Users</w:t>
+      </w:r>
+      <w:proofErr w:type="spellEnd"/>
+      <w:r>
+        <w:rPr>
+          <w:rFonts w:ascii="Calibri" w:hAnsi="Calibri" w:cs="Calibri"/>
+          <w:color w:val="000000"/>
+          <w:sz w:val="23"/>
+          <w:szCs w:val="23"/>
+        </w:rPr>
+        <w:t xml:space="preserve"> a </w:t>
+      </w:r>
+      <w:proofErr w:type="spellStart"/>
+      <w:r>
+        <w:rPr>
+          <w:rFonts w:ascii="Calibri" w:hAnsi="Calibri" w:cs="Calibri"/>
+          <w:color w:val="000000"/>
+          <w:sz w:val="23"/>
+          <w:szCs w:val="23"/>
+        </w:rPr>
+        <w:t>Offers</w:t>
+      </w:r>
+      <w:proofErr w:type="spellEnd"/>
+      <w:r>
+        <w:rPr>
+          <w:rFonts w:ascii="Calibri" w:hAnsi="Calibri" w:cs="Calibri"/>
+          <w:color w:val="000000"/>
+          <w:sz w:val="23"/>
+          <w:szCs w:val="23"/>
+        </w:rPr>
+        <w:t>. Tabuľky zatiaľ nie sú úplné, obsahujú iba potrebné dáta na terajšie fungovanie aplikácie.</w:t>
+      </w:r>
+    </w:p>
+    <w:p>
+      <w:pPr>
+        <w:spacing w:line="360" w:lineRule="auto"/>
+        <w:rPr>
+          <w:rFonts w:ascii="Calibri" w:hAnsi="Calibri" w:cs="Calibri"/>
+          <w:color w:val="000000"/>
+          <w:sz w:val="23"/>
+          <w:szCs w:val="23"/>
+        </w:rPr>
+      </w:pPr>
+      <w:r>
+        <w:rPr>
+          <w:rFonts w:ascii="Calibri" w:hAnsi="Calibri" w:cs="Calibri"/>
+          <w:color w:val="000000"/>
+          <w:sz w:val="23"/>
+          <w:szCs w:val="23"/>
+        </w:rPr>
+        <w:t>Doplnil som typ účtu pre používateľa aby som vedel vytvoriť používateľské konto typu admin. Implementoval som autentifikáciu používateľa, takže na vytváranie ponúk alebo úpravu profilu musí byť používateľ prihlásený.  Zároveň som ošetril aby používateľ mohol meniť údaje iba sám o sebe.</w:t>
+      </w:r>
+    </w:p>
+    <w:p>
+      <w:pPr>
+        <w:spacing w:line="360" w:lineRule="auto"/>
+        <w:rPr>
+          <w:rFonts w:ascii="Calibri" w:hAnsi="Calibri" w:cs="Calibri"/>
+          <w:color w:val="000000"/>
+          <w:sz w:val="23"/>
+          <w:szCs w:val="23"/>
+        </w:rPr>
+      </w:pPr>
+      <w:r>
+        <w:rPr>
+          <w:rFonts w:ascii="Calibri" w:hAnsi="Calibri" w:cs="Calibri"/>
+          <w:color w:val="000000"/>
+          <w:sz w:val="23"/>
+          <w:szCs w:val="23"/>
+        </w:rPr>
+        <w:t>Ďalšou funkciou ktorú som implementoval je zobrazenie všetkých používateľov v stránkach, ktorých je možno filtrovať podľa mena alebo typu účtu. V prípade admina sa v na tejto stránke vedľa každého používateľa zobrazí možnosť „</w:t>
+      </w:r>
+      <w:proofErr w:type="spellStart"/>
+      <w:r>
+        <w:rPr>
+          <w:rFonts w:ascii="Calibri" w:hAnsi="Calibri" w:cs="Calibri"/>
+          <w:color w:val="000000"/>
+          <w:sz w:val="23"/>
+          <w:szCs w:val="23"/>
+        </w:rPr>
+        <w:t>delete</w:t>
+      </w:r>
+      <w:proofErr w:type="spellEnd"/>
+      <w:r>
+        <w:rPr>
+          <w:rFonts w:ascii="Calibri" w:hAnsi="Calibri" w:cs="Calibri"/>
+          <w:color w:val="000000"/>
+          <w:sz w:val="23"/>
+          <w:szCs w:val="23"/>
+        </w:rPr>
+        <w:t xml:space="preserve">“, ktorá daného používateľa zmaže (pred zmazaním vyskočí potvrdzovacie okno aby sa zabránilo nechcenému vymazaniu). </w:t>
+      </w:r>
+    </w:p>
+    <w:p>
+      <w:pPr>
+        <w:spacing w:line="360" w:lineRule="auto"/>
+        <w:rPr>
+          <w:rFonts w:ascii="Calibri" w:hAnsi="Calibri" w:cs="Calibri"/>
+          <w:color w:val="000000"/>
+          <w:sz w:val="23"/>
+          <w:szCs w:val="23"/>
+        </w:rPr>
+      </w:pPr>
+      <w:r>
+        <w:rPr>
+          <w:rFonts w:ascii="Calibri" w:hAnsi="Calibri" w:cs="Calibri"/>
+          <w:color w:val="000000"/>
+          <w:sz w:val="23"/>
+          <w:szCs w:val="23"/>
+        </w:rPr>
+        <w:t>Používateľ si ďalej môže vytvoriť ponuku. Tá zatiaľ obsahuje iba jedno pole „</w:t>
+      </w:r>
+      <w:proofErr w:type="spellStart"/>
+      <w:r>
+        <w:rPr>
+          <w:rFonts w:ascii="Calibri" w:hAnsi="Calibri" w:cs="Calibri"/>
+          <w:color w:val="000000"/>
+          <w:sz w:val="23"/>
+          <w:szCs w:val="23"/>
+        </w:rPr>
+        <w:t>content</w:t>
+      </w:r>
+      <w:proofErr w:type="spellEnd"/>
+      <w:r>
+        <w:rPr>
+          <w:rFonts w:ascii="Calibri" w:hAnsi="Calibri" w:cs="Calibri"/>
+          <w:color w:val="000000"/>
+          <w:sz w:val="23"/>
+          <w:szCs w:val="23"/>
+        </w:rPr>
+        <w:t xml:space="preserve">“,( </w:t>
+      </w:r>
+      <w:proofErr w:type="spellStart"/>
+      <w:r>
+        <w:rPr>
+          <w:rFonts w:ascii="Calibri" w:hAnsi="Calibri" w:cs="Calibri"/>
+          <w:color w:val="000000"/>
+          <w:sz w:val="23"/>
+          <w:szCs w:val="23"/>
+        </w:rPr>
+        <w:t>neskor</w:t>
+      </w:r>
+      <w:proofErr w:type="spellEnd"/>
+      <w:r>
+        <w:rPr>
+          <w:rFonts w:ascii="Calibri" w:hAnsi="Calibri" w:cs="Calibri"/>
+          <w:color w:val="000000"/>
+          <w:sz w:val="23"/>
+          <w:szCs w:val="23"/>
+        </w:rPr>
+        <w:t xml:space="preserve"> bude obsah upravený). Pri každom vytvorení sa táto ponuka naviaže na </w:t>
+      </w:r>
+      <w:r>
+        <w:rPr>
+          <w:rFonts w:ascii="Calibri" w:hAnsi="Calibri" w:cs="Calibri"/>
+          <w:color w:val="000000"/>
+          <w:sz w:val="23"/>
+          <w:szCs w:val="23"/>
+        </w:rPr>
+        <w:lastRenderedPageBreak/>
+        <w:t>používateľa ktorý ju vytvoril. Následne si môže používateľ zobraziť jeho ponuky alebo všetky zatiaľ vytvorené ponuky.</w:t>
+      </w:r>
+    </w:p>
+    <w:p/>
+    <w:p/>
+    <w:p/>
     <w:sectPr>
       <w:footnotePr>
         <w:pos w:val="beneathText"/>
@@ -2057,6 +2360,95 @@
     </w:lvl>
   </w:abstractNum>
   <w:abstractNum w:abstractNumId="16" w15:restartNumberingAfterBreak="0">
+    <w:nsid w:val="4C3D0F02"/>
+    <w:multiLevelType w:val="hybridMultilevel"/>
+    <w:tmpl w:val="C7EA0640"/>
+    <w:lvl w:ilvl="0" w:tplc="041B0015">
+      <w:start w:val="1"/>
+      <w:numFmt w:val="upperLetter"/>
+      <w:lvlText w:val="%1."/>
+      <w:lvlJc w:val="left"/>
+      <w:pPr>
+        <w:ind w:left="720" w:hanging="360"/>
+      </w:pPr>
+      <w:rPr>
+        <w:rFonts w:hint="default"/>
+      </w:rPr>
+    </w:lvl>
+    <w:lvl w:ilvl="1" w:tplc="041B0019" w:tentative="1">
+      <w:start w:val="1"/>
+      <w:numFmt w:val="lowerLetter"/>
+      <w:lvlText w:val="%2."/>
+      <w:lvlJc w:val="left"/>
+      <w:pPr>
+        <w:ind w:left="1440" w:hanging="360"/>
+      </w:pPr>
+    </w:lvl>
+    <w:lvl w:ilvl="2" w:tplc="041B001B" w:tentative="1">
+      <w:start w:val="1"/>
+      <w:numFmt w:val="lowerRoman"/>
+      <w:lvlText w:val="%3."/>
+      <w:lvlJc w:val="right"/>
+      <w:pPr>
+        <w:ind w:left="2160" w:hanging="180"/>
+      </w:pPr>
+    </w:lvl>
+    <w:lvl w:ilvl="3" w:tplc="041B000F" w:tentative="1">
+      <w:start w:val="1"/>
+      <w:numFmt w:val="decimal"/>
+      <w:lvlText w:val="%4."/>
+      <w:lvlJc w:val="left"/>
+      <w:pPr>
+        <w:ind w:left="2880" w:hanging="360"/>
+      </w:pPr>
+    </w:lvl>
+    <w:lvl w:ilvl="4" w:tplc="041B0019" w:tentative="1">
+      <w:start w:val="1"/>
+      <w:numFmt w:val="lowerLetter"/>
+      <w:lvlText w:val="%5."/>
+      <w:lvlJc w:val="left"/>
+      <w:pPr>
+        <w:ind w:left="3600" w:hanging="360"/>
+      </w:pPr>
+    </w:lvl>
+    <w:lvl w:ilvl="5" w:tplc="041B001B" w:tentative="1">
+      <w:start w:val="1"/>
+      <w:numFmt w:val="lowerRoman"/>
+      <w:lvlText w:val="%6."/>
+      <w:lvlJc w:val="right"/>
+      <w:pPr>
+        <w:ind w:left="4320" w:hanging="180"/>
+      </w:pPr>
+    </w:lvl>
+    <w:lvl w:ilvl="6" w:tplc="041B000F" w:tentative="1">
+      <w:start w:val="1"/>
+      <w:numFmt w:val="decimal"/>
+      <w:lvlText w:val="%7."/>
+      <w:lvlJc w:val="left"/>
+      <w:pPr>
+        <w:ind w:left="5040" w:hanging="360"/>
+      </w:pPr>
+    </w:lvl>
+    <w:lvl w:ilvl="7" w:tplc="041B0019" w:tentative="1">
+      <w:start w:val="1"/>
+      <w:numFmt w:val="lowerLetter"/>
+      <w:lvlText w:val="%8."/>
+      <w:lvlJc w:val="left"/>
+      <w:pPr>
+        <w:ind w:left="5760" w:hanging="360"/>
+      </w:pPr>
+    </w:lvl>
+    <w:lvl w:ilvl="8" w:tplc="041B001B" w:tentative="1">
+      <w:start w:val="1"/>
+      <w:numFmt w:val="lowerRoman"/>
+      <w:lvlText w:val="%9."/>
+      <w:lvlJc w:val="right"/>
+      <w:pPr>
+        <w:ind w:left="6480" w:hanging="180"/>
+      </w:pPr>
+    </w:lvl>
+  </w:abstractNum>
+  <w:abstractNum w:abstractNumId="17" w15:restartNumberingAfterBreak="0">
     <w:nsid w:val="56652CCE"/>
     <w:multiLevelType w:val="hybridMultilevel"/>
     <w:tmpl w:val="67606E34"/>
@@ -2145,7 +2537,7 @@
       </w:pPr>
     </w:lvl>
   </w:abstractNum>
-  <w:abstractNum w:abstractNumId="17" w15:restartNumberingAfterBreak="0">
+  <w:abstractNum w:abstractNumId="18" w15:restartNumberingAfterBreak="0">
     <w:nsid w:val="58F1504A"/>
     <w:multiLevelType w:val="hybridMultilevel"/>
     <w:tmpl w:val="8E54D308"/>
@@ -2237,7 +2629,7 @@
       </w:pPr>
     </w:lvl>
   </w:abstractNum>
-  <w:abstractNum w:abstractNumId="18" w15:restartNumberingAfterBreak="0">
+  <w:abstractNum w:abstractNumId="19" w15:restartNumberingAfterBreak="0">
     <w:nsid w:val="5F2342C0"/>
     <w:multiLevelType w:val="hybridMultilevel"/>
     <w:tmpl w:val="24AE9628"/>
@@ -2288,7 +2680,7 @@
       <w:lvlJc w:val="left"/>
     </w:lvl>
   </w:abstractNum>
-  <w:abstractNum w:abstractNumId="19" w15:restartNumberingAfterBreak="0">
+  <w:abstractNum w:abstractNumId="20" w15:restartNumberingAfterBreak="0">
     <w:nsid w:val="5FC25352"/>
     <w:multiLevelType w:val="multilevel"/>
     <w:tmpl w:val="3512438E"/>
@@ -2411,7 +2803,96 @@
       </w:rPr>
     </w:lvl>
   </w:abstractNum>
-  <w:abstractNum w:abstractNumId="20" w15:restartNumberingAfterBreak="0">
+  <w:abstractNum w:abstractNumId="21" w15:restartNumberingAfterBreak="0">
+    <w:nsid w:val="6CC633B8"/>
+    <w:multiLevelType w:val="hybridMultilevel"/>
+    <w:tmpl w:val="C7EA0640"/>
+    <w:lvl w:ilvl="0" w:tplc="041B0015">
+      <w:start w:val="1"/>
+      <w:numFmt w:val="upperLetter"/>
+      <w:lvlText w:val="%1."/>
+      <w:lvlJc w:val="left"/>
+      <w:pPr>
+        <w:ind w:left="720" w:hanging="360"/>
+      </w:pPr>
+      <w:rPr>
+        <w:rFonts w:hint="default"/>
+      </w:rPr>
+    </w:lvl>
+    <w:lvl w:ilvl="1" w:tplc="041B0019" w:tentative="1">
+      <w:start w:val="1"/>
+      <w:numFmt w:val="lowerLetter"/>
+      <w:lvlText w:val="%2."/>
+      <w:lvlJc w:val="left"/>
+      <w:pPr>
+        <w:ind w:left="1440" w:hanging="360"/>
+      </w:pPr>
+    </w:lvl>
+    <w:lvl w:ilvl="2" w:tplc="041B001B" w:tentative="1">
+      <w:start w:val="1"/>
+      <w:numFmt w:val="lowerRoman"/>
+      <w:lvlText w:val="%3."/>
+      <w:lvlJc w:val="right"/>
+      <w:pPr>
+        <w:ind w:left="2160" w:hanging="180"/>
+      </w:pPr>
+    </w:lvl>
+    <w:lvl w:ilvl="3" w:tplc="041B000F" w:tentative="1">
+      <w:start w:val="1"/>
+      <w:numFmt w:val="decimal"/>
+      <w:lvlText w:val="%4."/>
+      <w:lvlJc w:val="left"/>
+      <w:pPr>
+        <w:ind w:left="2880" w:hanging="360"/>
+      </w:pPr>
+    </w:lvl>
+    <w:lvl w:ilvl="4" w:tplc="041B0019" w:tentative="1">
+      <w:start w:val="1"/>
+      <w:numFmt w:val="lowerLetter"/>
+      <w:lvlText w:val="%5."/>
+      <w:lvlJc w:val="left"/>
+      <w:pPr>
+        <w:ind w:left="3600" w:hanging="360"/>
+      </w:pPr>
+    </w:lvl>
+    <w:lvl w:ilvl="5" w:tplc="041B001B" w:tentative="1">
+      <w:start w:val="1"/>
+      <w:numFmt w:val="lowerRoman"/>
+      <w:lvlText w:val="%6."/>
+      <w:lvlJc w:val="right"/>
+      <w:pPr>
+        <w:ind w:left="4320" w:hanging="180"/>
+      </w:pPr>
+    </w:lvl>
+    <w:lvl w:ilvl="6" w:tplc="041B000F" w:tentative="1">
+      <w:start w:val="1"/>
+      <w:numFmt w:val="decimal"/>
+      <w:lvlText w:val="%7."/>
+      <w:lvlJc w:val="left"/>
+      <w:pPr>
+        <w:ind w:left="5040" w:hanging="360"/>
+      </w:pPr>
+    </w:lvl>
+    <w:lvl w:ilvl="7" w:tplc="041B0019" w:tentative="1">
+      <w:start w:val="1"/>
+      <w:numFmt w:val="lowerLetter"/>
+      <w:lvlText w:val="%8."/>
+      <w:lvlJc w:val="left"/>
+      <w:pPr>
+        <w:ind w:left="5760" w:hanging="360"/>
+      </w:pPr>
+    </w:lvl>
+    <w:lvl w:ilvl="8" w:tplc="041B001B" w:tentative="1">
+      <w:start w:val="1"/>
+      <w:numFmt w:val="lowerRoman"/>
+      <w:lvlText w:val="%9."/>
+      <w:lvlJc w:val="right"/>
+      <w:pPr>
+        <w:ind w:left="6480" w:hanging="180"/>
+      </w:pPr>
+    </w:lvl>
+  </w:abstractNum>
+  <w:abstractNum w:abstractNumId="22" w15:restartNumberingAfterBreak="0">
     <w:nsid w:val="7D700C13"/>
     <w:multiLevelType w:val="hybridMultilevel"/>
     <w:tmpl w:val="E46ECBC8"/>
@@ -2534,28 +3015,28 @@
     </w:lvlOverride>
   </w:num>
   <w:num w:numId="12">
-    <w:abstractNumId w:val="16"/>
+    <w:abstractNumId w:val="17"/>
   </w:num>
   <w:num w:numId="13">
     <w:abstractNumId w:val="14"/>
   </w:num>
   <w:num w:numId="14">
-    <w:abstractNumId w:val="18"/>
+    <w:abstractNumId w:val="19"/>
   </w:num>
   <w:num w:numId="15">
     <w:abstractNumId w:val="11"/>
   </w:num>
   <w:num w:numId="16">
-    <w:abstractNumId w:val="17"/>
+    <w:abstractNumId w:val="18"/>
   </w:num>
   <w:num w:numId="17">
     <w:abstractNumId w:val="10"/>
   </w:num>
   <w:num w:numId="18">
-    <w:abstractNumId w:val="19"/>
+    <w:abstractNumId w:val="20"/>
   </w:num>
   <w:num w:numId="19">
-    <w:abstractNumId w:val="20"/>
+    <w:abstractNumId w:val="22"/>
   </w:num>
   <w:num w:numId="20">
     <w:abstractNumId w:val="12"/>
@@ -2565,6 +3046,12 @@
   </w:num>
   <w:num w:numId="22">
     <w:abstractNumId w:val="13"/>
+  </w:num>
+  <w:num w:numId="23">
+    <w:abstractNumId w:val="21"/>
+  </w:num>
+  <w:num w:numId="24">
+    <w:abstractNumId w:val="16"/>
   </w:num>
 </w:numbering>
 </file>
@@ -2588,7 +3075,7 @@
       </w:pPr>
     </w:pPrDefault>
   </w:docDefaults>
-  <w:latentStyles w:defLockedState="0" w:defUIPriority="99" w:defSemiHidden="0" w:defUnhideWhenUsed="0" w:defQFormat="0" w:count="375">
+  <w:latentStyles w:defLockedState="0" w:defUIPriority="99" w:defSemiHidden="0" w:defUnhideWhenUsed="0" w:defQFormat="0" w:count="376">
     <w:lsdException w:name="Normal" w:uiPriority="0" w:qFormat="1"/>
     <w:lsdException w:name="heading 1" w:uiPriority="9" w:qFormat="1"/>
     <w:lsdException w:name="heading 2" w:semiHidden="1" w:uiPriority="3" w:unhideWhenUsed="1" w:qFormat="1"/>
@@ -2694,7 +3181,6 @@
     <w:lsdException w:name="HTML Sample" w:semiHidden="1" w:unhideWhenUsed="1"/>
     <w:lsdException w:name="HTML Typewriter" w:semiHidden="1" w:unhideWhenUsed="1"/>
     <w:lsdException w:name="HTML Variable" w:semiHidden="1" w:unhideWhenUsed="1"/>
-    <w:lsdException w:name="Normal Table" w:semiHidden="1" w:unhideWhenUsed="1"/>
     <w:lsdException w:name="annotation subject" w:semiHidden="1" w:unhideWhenUsed="1"/>
     <w:lsdException w:name="No List" w:semiHidden="1" w:unhideWhenUsed="1"/>
     <w:lsdException w:name="Outline List 1" w:semiHidden="1" w:unhideWhenUsed="1"/>
@@ -2741,10 +3227,8 @@
     <w:lsdException w:name="Table Subtle 2" w:semiHidden="1" w:unhideWhenUsed="1"/>
     <w:lsdException w:name="Table Web 1" w:semiHidden="1" w:unhideWhenUsed="1"/>
     <w:lsdException w:name="Table Web 2" w:semiHidden="1" w:unhideWhenUsed="1"/>
-    <w:lsdException w:name="Table Web 3" w:semiHidden="1" w:unhideWhenUsed="1"/>
     <w:lsdException w:name="Balloon Text" w:semiHidden="1" w:unhideWhenUsed="1"/>
     <w:lsdException w:name="Table Grid" w:uiPriority="39"/>
-    <w:lsdException w:name="Table Theme" w:semiHidden="1" w:unhideWhenUsed="1"/>
     <w:lsdException w:name="Placeholder Text" w:semiHidden="1"/>
     <w:lsdException w:name="No Spacing" w:uiPriority="1" w:qFormat="1"/>
     <w:lsdException w:name="Light Shading" w:uiPriority="60"/>
@@ -2964,6 +3448,7 @@
     <w:lsdException w:name="Smart Hyperlink" w:semiHidden="1" w:unhideWhenUsed="1"/>
     <w:lsdException w:name="Hashtag" w:semiHidden="1" w:unhideWhenUsed="1"/>
     <w:lsdException w:name="Unresolved Mention" w:semiHidden="1" w:unhideWhenUsed="1"/>
+    <w:lsdException w:name="Smart Link" w:semiHidden="1" w:unhideWhenUsed="1"/>
   </w:latentStyles>
   <w:style w:type="paragraph" w:default="1" w:styleId="Normlny">
     <w:name w:val="Normal"/>
@@ -5216,7 +5701,7 @@
 </file>
 
 <file path=customXml/itemProps2.xml><?xml version="1.0" encoding="utf-8"?>
-<ds:datastoreItem xmlns:ds="http://schemas.openxmlformats.org/officeDocument/2006/customXml" ds:itemID="{908F86A0-E141-4859-8FF8-CF76C74B5A63}">
+<ds:datastoreItem xmlns:ds="http://schemas.openxmlformats.org/officeDocument/2006/customXml" ds:itemID="{FCCDCEC8-ED28-49A7-97EE-BE89DCB9C0C3}">
   <ds:schemaRefs>
     <ds:schemaRef ds:uri="http://schemas.openxmlformats.org/officeDocument/2006/bibliography"/>
   </ds:schemaRefs>

</xml_diff>